<commit_message>
Documento actualizado con grafica de casos de uso
</commit_message>
<xml_diff>
--- a/document/Documentacion Diseño de Ova.docx
+++ b/document/Documentacion Diseño de Ova.docx
@@ -26,6 +26,7 @@
           <w:lang w:val="es-CO"/>
         </w:rPr>
       </w:pPr>
+      <w:proofErr w:type="spellStart"/>
       <w:r>
         <w:rPr>
           <w:b/>
@@ -34,8 +35,31 @@
           <w:szCs w:val="44"/>
           <w:lang w:val="es-CO"/>
         </w:rPr>
-        <w:t>InOva Design</w:t>
-      </w:r>
+        <w:t>InOva</w:t>
+      </w:r>
+      <w:proofErr w:type="spellEnd"/>
+      <w:r>
+        <w:rPr>
+          <w:b/>
+          <w:bCs/>
+          <w:sz w:val="44"/>
+          <w:szCs w:val="44"/>
+          <w:lang w:val="es-CO"/>
+        </w:rPr>
+        <w:t xml:space="preserve"> </w:t>
+      </w:r>
+      <w:proofErr w:type="spellStart"/>
+      <w:r>
+        <w:rPr>
+          <w:b/>
+          <w:bCs/>
+          <w:sz w:val="44"/>
+          <w:szCs w:val="44"/>
+          <w:lang w:val="es-CO"/>
+        </w:rPr>
+        <w:t>Design</w:t>
+      </w:r>
+      <w:proofErr w:type="spellEnd"/>
     </w:p>
     <w:p>
       <w:pPr>
@@ -93,7 +117,25 @@
           <w:szCs w:val="24"/>
           <w:lang w:val="es-CO"/>
         </w:rPr>
-        <w:t xml:space="preserve"> Duberney Barrera Ortega          </w:t>
+        <w:t xml:space="preserve"> </w:t>
+      </w:r>
+      <w:proofErr w:type="spellStart"/>
+      <w:r>
+        <w:rPr>
+          <w:sz w:val="24"/>
+          <w:szCs w:val="24"/>
+          <w:lang w:val="es-CO"/>
+        </w:rPr>
+        <w:t>Duberney</w:t>
+      </w:r>
+      <w:proofErr w:type="spellEnd"/>
+      <w:r>
+        <w:rPr>
+          <w:sz w:val="24"/>
+          <w:szCs w:val="24"/>
+          <w:lang w:val="es-CO"/>
+        </w:rPr>
+        <w:t xml:space="preserve"> Barrera Ortega          </w:t>
       </w:r>
       <w:hyperlink r:id="rId8" w:history="1">
         <w:r>
@@ -456,6 +498,139 @@
     </w:p>
     <w:p>
       <w:pPr>
+        <w:rPr>
+          <w:lang w:val="es-CO"/>
+        </w:rPr>
+      </w:pPr>
+      <w:r>
+        <w:rPr>
+          <w:lang w:val="es-CO"/>
+        </w:rPr>
+        <w:lastRenderedPageBreak/>
+        <w:t>Descripción Del Software</w:t>
+      </w:r>
+    </w:p>
+    <w:p>
+      <w:pPr>
+        <w:rPr>
+          <w:lang w:val="es-CO"/>
+        </w:rPr>
+      </w:pPr>
+      <w:proofErr w:type="spellStart"/>
+      <w:r>
+        <w:rPr>
+          <w:lang w:val="es-CO"/>
+        </w:rPr>
+        <w:t>InOva</w:t>
+      </w:r>
+      <w:proofErr w:type="spellEnd"/>
+      <w:r>
+        <w:rPr>
+          <w:lang w:val="es-CO"/>
+        </w:rPr>
+        <w:t xml:space="preserve"> </w:t>
+      </w:r>
+      <w:proofErr w:type="spellStart"/>
+      <w:r>
+        <w:rPr>
+          <w:lang w:val="es-CO"/>
+        </w:rPr>
+        <w:t>Design</w:t>
+      </w:r>
+      <w:proofErr w:type="spellEnd"/>
+      <w:r>
+        <w:rPr>
+          <w:lang w:val="es-CO"/>
+        </w:rPr>
+        <w:t xml:space="preserve"> es una plataforma web educativa creada con el propósito de facilitar a los estudiantes la creación de Objetos Virtuales de Aprendizaje (OVA) de manera didáctica, estructurada y accesible. Esta herramienta guía a los usuarios mediante un proceso paso a paso, basado en el modelo pedagógico ADDIE</w:t>
+      </w:r>
+      <w:r>
+        <w:rPr>
+          <w:lang w:val="es-CO"/>
+        </w:rPr>
+        <w:t xml:space="preserve"> (</w:t>
+      </w:r>
+      <w:r>
+        <w:rPr>
+          <w:lang w:val="es-CO"/>
+        </w:rPr>
+        <w:t>Análisis, Diseño, Desarrollo, Implementación y Evaluación</w:t>
+      </w:r>
+      <w:r>
+        <w:rPr>
+          <w:lang w:val="es-CO"/>
+        </w:rPr>
+        <w:t>)</w:t>
+      </w:r>
+      <w:r>
+        <w:rPr>
+          <w:lang w:val="es-CO"/>
+        </w:rPr>
+        <w:t>. A lo largo de cada etapa, la plataforma ofrece orientaciones claras, recursos interactivos y plantillas que ayudan a organizar ideas, desarrollar contenidos educativos y diseñar experiencias de aprendizaje efectivas.</w:t>
+      </w:r>
+      <w:r>
+        <w:rPr>
+          <w:lang w:val="es-CO"/>
+        </w:rPr>
+        <w:t xml:space="preserve"> T</w:t>
+      </w:r>
+      <w:r>
+        <w:rPr>
+          <w:lang w:val="es-CO"/>
+        </w:rPr>
+        <w:t>odos los OVA creados con esta herramienta son compatibles con el estándar SCORM (</w:t>
+      </w:r>
+      <w:proofErr w:type="spellStart"/>
+      <w:r>
+        <w:rPr>
+          <w:lang w:val="es-CO"/>
+        </w:rPr>
+        <w:t>Sharable</w:t>
+      </w:r>
+      <w:proofErr w:type="spellEnd"/>
+      <w:r>
+        <w:rPr>
+          <w:lang w:val="es-CO"/>
+        </w:rPr>
+        <w:t xml:space="preserve"> Content </w:t>
+      </w:r>
+      <w:proofErr w:type="spellStart"/>
+      <w:r>
+        <w:rPr>
+          <w:lang w:val="es-CO"/>
+        </w:rPr>
+        <w:t>Object</w:t>
+      </w:r>
+      <w:proofErr w:type="spellEnd"/>
+      <w:r>
+        <w:rPr>
+          <w:lang w:val="es-CO"/>
+        </w:rPr>
+        <w:t xml:space="preserve"> Reference </w:t>
+      </w:r>
+      <w:proofErr w:type="spellStart"/>
+      <w:r>
+        <w:rPr>
+          <w:lang w:val="es-CO"/>
+        </w:rPr>
+        <w:t>Model</w:t>
+      </w:r>
+      <w:proofErr w:type="spellEnd"/>
+      <w:r>
+        <w:rPr>
+          <w:lang w:val="es-CO"/>
+        </w:rPr>
+        <w:t>), lo que permite su integración en plataformas de aprendizaje virtual (LMS), asegurando su reutilización, seguimiento y adaptabilidad a diferentes contextos educativos.</w:t>
+      </w:r>
+      <w:r>
+        <w:rPr>
+          <w:lang w:val="es-CO"/>
+        </w:rPr>
+        <w:br w:type="page"/>
+      </w:r>
+    </w:p>
+    <w:p>
+      <w:pPr>
         <w:widowControl w:val="0"/>
         <w:tabs>
           <w:tab w:val="right" w:leader="dot" w:pos="12000"/>
@@ -3285,14 +3460,34 @@
         </w:rPr>
         <w:t xml:space="preserve">El presente proyecto tiene como objetivo desarrollar una plataforma web educativa llamada </w:t>
       </w:r>
+      <w:proofErr w:type="spellStart"/>
       <w:r>
         <w:rPr>
           <w:b/>
           <w:bCs/>
           <w:lang w:val="es-CO"/>
         </w:rPr>
-        <w:t>InOva Design</w:t>
-      </w:r>
+        <w:t>InOva</w:t>
+      </w:r>
+      <w:proofErr w:type="spellEnd"/>
+      <w:r>
+        <w:rPr>
+          <w:b/>
+          <w:bCs/>
+          <w:lang w:val="es-CO"/>
+        </w:rPr>
+        <w:t xml:space="preserve"> </w:t>
+      </w:r>
+      <w:proofErr w:type="spellStart"/>
+      <w:r>
+        <w:rPr>
+          <w:b/>
+          <w:bCs/>
+          <w:lang w:val="es-CO"/>
+        </w:rPr>
+        <w:t>Design</w:t>
+      </w:r>
+      <w:proofErr w:type="spellEnd"/>
       <w:r>
         <w:rPr>
           <w:lang w:val="es-CO"/>
@@ -3344,26 +3539,18 @@
         </w:numPr>
         <w:jc w:val="both"/>
         <w:rPr>
+          <w:b/>
+          <w:bCs/>
           <w:lang w:val="es-ES"/>
         </w:rPr>
       </w:pPr>
       <w:r>
         <w:rPr>
+          <w:b/>
+          <w:bCs/>
           <w:lang w:val="es-ES"/>
         </w:rPr>
-        <w:t>Etapa 1</w:t>
-      </w:r>
-      <w:r>
-        <w:rPr>
-          <w:lang w:val="es-ES"/>
-        </w:rPr>
-        <w:t>:</w:t>
-      </w:r>
-      <w:r>
-        <w:rPr>
-          <w:lang w:val="es-ES"/>
-        </w:rPr>
-        <w:t xml:space="preserve"> Diseño de la Aplicación y Análisis de Requisitos</w:t>
+        <w:t>Etapa 1: Diseño de la Aplicación y Análisis de Requisitos</w:t>
       </w:r>
     </w:p>
     <w:p>
@@ -3375,11 +3562,49 @@
           <w:lang w:val="es-ES"/>
         </w:rPr>
       </w:pPr>
-      <w:r>
+    </w:p>
+    <w:p>
+      <w:pPr>
+        <w:pStyle w:val="Prrafodelista"/>
+        <w:ind w:left="1080"/>
+        <w:jc w:val="both"/>
         <w:rPr>
           <w:lang w:val="es-ES"/>
         </w:rPr>
-        <w:t>Durante esta primera fase del proyecto se llevó a cabo el análisis detallado de los requerimientos funcionales y no funcionales del sistema InOva Design. Se definió el público objetivo y se establecieron los roles de usuario principales, identificando las necesidades específicas del entorno educativo para la creación de Objetos Virtuales de Aprendizaje (OVA). Posteriormente, se elaboró el diseño conceptual del sistema, incluyendo los casos de uso, el modelo entidad-relación (E/R), la arquitectura general de la aplicación y los primeros bocetos de interfaz de usuario. Esta etapa permitió establecer la base teórica, funcional y pedagógica para el desarrollo del proyecto, alineándose con el modelo instruccional ADDIE y los estándares SCORM, asegurando una estructura clara y escalable para las siguientes fases.</w:t>
+      </w:pPr>
+      <w:r>
+        <w:rPr>
+          <w:lang w:val="es-ES"/>
+        </w:rPr>
+        <w:t xml:space="preserve">Durante esta primera fase del proyecto se llevó a cabo el análisis detallado de los requerimientos funcionales y no funcionales del sistema </w:t>
+      </w:r>
+      <w:proofErr w:type="spellStart"/>
+      <w:r>
+        <w:rPr>
+          <w:lang w:val="es-ES"/>
+        </w:rPr>
+        <w:t>InOva</w:t>
+      </w:r>
+      <w:proofErr w:type="spellEnd"/>
+      <w:r>
+        <w:rPr>
+          <w:lang w:val="es-ES"/>
+        </w:rPr>
+        <w:t xml:space="preserve"> </w:t>
+      </w:r>
+      <w:proofErr w:type="spellStart"/>
+      <w:r>
+        <w:rPr>
+          <w:lang w:val="es-ES"/>
+        </w:rPr>
+        <w:t>Design</w:t>
+      </w:r>
+      <w:proofErr w:type="spellEnd"/>
+      <w:r>
+        <w:rPr>
+          <w:lang w:val="es-ES"/>
+        </w:rPr>
+        <w:t>. Se definió el público objetivo y se establecieron los roles de usuario principales, identificando las necesidades específicas del entorno educativo para la creación de Objetos Virtuales de Aprendizaje (OVA). Posteriormente, se elaboró el diseño conceptual del sistema, incluyendo los casos de uso, el modelo entidad-relación (E/R), la arquitectura general de la aplicación y los primeros bocetos de interfaz de usuario. Esta etapa permitió establecer la base teórica, funcional y pedagógica para el desarrollo del proyecto, alineándose con el modelo instruccional ADDIE y los estándares SCORM, asegurando una estructura clara y escalable para las siguientes fases.</w:t>
       </w:r>
     </w:p>
     <w:p>
@@ -3401,14 +3626,36 @@
         </w:numPr>
         <w:jc w:val="both"/>
         <w:rPr>
+          <w:b/>
+          <w:bCs/>
           <w:lang w:val="es-ES"/>
         </w:rPr>
       </w:pPr>
       <w:r>
         <w:rPr>
+          <w:b/>
+          <w:bCs/>
           <w:lang w:val="es-ES"/>
         </w:rPr>
-        <w:t>Etapa 2: Persistencia de Datos con Backend – Servidor</w:t>
+        <w:t xml:space="preserve">Etapa 2: Persistencia de Datos con </w:t>
+      </w:r>
+      <w:proofErr w:type="spellStart"/>
+      <w:r>
+        <w:rPr>
+          <w:b/>
+          <w:bCs/>
+          <w:lang w:val="es-ES"/>
+        </w:rPr>
+        <w:t>Backend</w:t>
+      </w:r>
+      <w:proofErr w:type="spellEnd"/>
+      <w:r>
+        <w:rPr>
+          <w:b/>
+          <w:bCs/>
+          <w:lang w:val="es-ES"/>
+        </w:rPr>
+        <w:t xml:space="preserve"> – Servidor</w:t>
       </w:r>
     </w:p>
     <w:p>
@@ -3434,7 +3681,49 @@
         <w:rPr>
           <w:lang w:val="es-CO"/>
         </w:rPr>
-        <w:t>En esta etapa se procedió con la implementación de la lógica de negocio del sistema, desarrollando el backend encargado de gestionar la persistencia de datos mediante una base de datos relacional. Se programaron los endpoints necesarios para permitir el registro, autenticación, creación y recuperación de OVAs por parte de los usuarios. A su vez, se garantizaron los principios de seguridad y consistencia en el manejo de la información. Además, se realizó la validación de los formularios y se implementaron controles para proteger los datos sensibles. Esta fase fue esencial para garantizar que la información educativa y las acciones del usuario quedaran almacenadas correctamente y pudieran ser consultadas por la plataforma de forma eficiente y segura.</w:t>
+        <w:t xml:space="preserve">En esta etapa se procedió con la implementación de la lógica de negocio del sistema, desarrollando el </w:t>
+      </w:r>
+      <w:proofErr w:type="spellStart"/>
+      <w:r>
+        <w:rPr>
+          <w:lang w:val="es-CO"/>
+        </w:rPr>
+        <w:t>backend</w:t>
+      </w:r>
+      <w:proofErr w:type="spellEnd"/>
+      <w:r>
+        <w:rPr>
+          <w:lang w:val="es-CO"/>
+        </w:rPr>
+        <w:t xml:space="preserve"> encargado de gestionar la persistencia de datos mediante una base de datos relacional. Se programaron los </w:t>
+      </w:r>
+      <w:proofErr w:type="spellStart"/>
+      <w:r>
+        <w:rPr>
+          <w:lang w:val="es-CO"/>
+        </w:rPr>
+        <w:t>endpoints</w:t>
+      </w:r>
+      <w:proofErr w:type="spellEnd"/>
+      <w:r>
+        <w:rPr>
+          <w:lang w:val="es-CO"/>
+        </w:rPr>
+        <w:t xml:space="preserve"> necesarios para permitir el registro, autenticación, creación y recuperación de </w:t>
+      </w:r>
+      <w:proofErr w:type="spellStart"/>
+      <w:r>
+        <w:rPr>
+          <w:lang w:val="es-CO"/>
+        </w:rPr>
+        <w:t>OVAs</w:t>
+      </w:r>
+      <w:proofErr w:type="spellEnd"/>
+      <w:r>
+        <w:rPr>
+          <w:lang w:val="es-CO"/>
+        </w:rPr>
+        <w:t xml:space="preserve"> por parte de los usuarios. A su vez, se garantizaron los principios de seguridad y consistencia en el manejo de la información. Además, se realizó la validación de los formularios y se implementaron controles para proteger los datos sensibles. Esta fase fue esencial para garantizar que la información educativa y las acciones del usuario quedaran almacenadas correctamente y pudieran ser consultadas por la plataforma de forma eficiente y segura.</w:t>
       </w:r>
     </w:p>
     <w:p>
@@ -3456,14 +3745,36 @@
         </w:numPr>
         <w:jc w:val="both"/>
         <w:rPr>
-          <w:lang w:val="es-CO"/>
-        </w:rPr>
-      </w:pPr>
-      <w:r>
-        <w:rPr>
-          <w:lang w:val="es-CO"/>
-        </w:rPr>
-        <w:t>Etapa 3: Consumo de Datos y Desarrollo Frontend – Cliente</w:t>
+          <w:b/>
+          <w:bCs/>
+          <w:lang w:val="es-CO"/>
+        </w:rPr>
+      </w:pPr>
+      <w:r>
+        <w:rPr>
+          <w:b/>
+          <w:bCs/>
+          <w:lang w:val="es-CO"/>
+        </w:rPr>
+        <w:t xml:space="preserve">Etapa 3: Consumo de Datos y Desarrollo </w:t>
+      </w:r>
+      <w:proofErr w:type="spellStart"/>
+      <w:r>
+        <w:rPr>
+          <w:b/>
+          <w:bCs/>
+          <w:lang w:val="es-CO"/>
+        </w:rPr>
+        <w:t>Frontend</w:t>
+      </w:r>
+      <w:proofErr w:type="spellEnd"/>
+      <w:r>
+        <w:rPr>
+          <w:b/>
+          <w:bCs/>
+          <w:lang w:val="es-CO"/>
+        </w:rPr>
+        <w:t xml:space="preserve"> – Cliente</w:t>
       </w:r>
     </w:p>
     <w:p>
@@ -3489,14 +3800,70 @@
         <w:rPr>
           <w:lang w:val="es-CO"/>
         </w:rPr>
-        <w:t xml:space="preserve">La tercera etapa del proyecto consistió en la construcción de la interfaz gráfica de la plataforma InOva Design, orientada a ofrecer una experiencia interactiva y pedagógica al usuario. Se implementó un diseño web adaptable utilizando tecnologías, permitiendo a los usuarios crear sus OVAs paso a paso siguiendo las fases del modelo ADDIE. Se integraron los servicios desarrollados en el backend para consumir y mostrar los datos de manera </w:t>
+        <w:t xml:space="preserve">La tercera etapa del proyecto consistió en la construcción de la interfaz gráfica de la plataforma </w:t>
+      </w:r>
+      <w:proofErr w:type="spellStart"/>
+      <w:r>
+        <w:rPr>
+          <w:lang w:val="es-CO"/>
+        </w:rPr>
+        <w:t>InOva</w:t>
+      </w:r>
+      <w:proofErr w:type="spellEnd"/>
+      <w:r>
+        <w:rPr>
+          <w:lang w:val="es-CO"/>
+        </w:rPr>
+        <w:t xml:space="preserve"> </w:t>
+      </w:r>
+      <w:proofErr w:type="spellStart"/>
+      <w:r>
+        <w:rPr>
+          <w:lang w:val="es-CO"/>
+        </w:rPr>
+        <w:t>Design</w:t>
+      </w:r>
+      <w:proofErr w:type="spellEnd"/>
+      <w:r>
+        <w:rPr>
+          <w:lang w:val="es-CO"/>
+        </w:rPr>
+        <w:t xml:space="preserve">, orientada a ofrecer una experiencia interactiva y pedagógica al usuario. Se implementó un diseño web adaptable utilizando tecnologías, permitiendo a los usuarios crear sus </w:t>
+      </w:r>
+      <w:proofErr w:type="spellStart"/>
+      <w:r>
+        <w:rPr>
+          <w:lang w:val="es-CO"/>
+        </w:rPr>
+        <w:t>OVAs</w:t>
+      </w:r>
+      <w:proofErr w:type="spellEnd"/>
+      <w:r>
+        <w:rPr>
+          <w:lang w:val="es-CO"/>
+        </w:rPr>
+        <w:t xml:space="preserve"> paso a paso siguiendo las fases del modelo ADDIE. Se integraron </w:t>
       </w:r>
       <w:r>
         <w:rPr>
           <w:lang w:val="es-CO"/>
         </w:rPr>
         <w:lastRenderedPageBreak/>
-        <w:t>dinámica, brindando acceso a funcionalidades como creación de contenido, vista previa, descarga y evaluación. La plataforma fue sometida a pruebas de usabilidad y funcionamiento, lo que permitió realizar ajustes que mejoraron la navegación, accesibilidad y presentación del contenido educativo. Esta etapa consolidó el sistema como una herramienta educativa funcional y completa.</w:t>
+        <w:t xml:space="preserve">los servicios desarrollados en el </w:t>
+      </w:r>
+      <w:proofErr w:type="spellStart"/>
+      <w:r>
+        <w:rPr>
+          <w:lang w:val="es-CO"/>
+        </w:rPr>
+        <w:t>backend</w:t>
+      </w:r>
+      <w:proofErr w:type="spellEnd"/>
+      <w:r>
+        <w:rPr>
+          <w:lang w:val="es-CO"/>
+        </w:rPr>
+        <w:t xml:space="preserve"> para consumir y mostrar los datos de manera dinámica, brindando acceso a funcionalidades como creación de contenido, vista previa, descarga y evaluación. La plataforma fue sometida a pruebas de usabilidad y funcionamiento, lo que permitió realizar ajustes que mejoraron la navegación, accesibilidad y presentación del contenido educativo. Esta etapa consolidó el sistema como una herramienta educativa funcional y completa.</w:t>
       </w:r>
     </w:p>
     <w:p>
@@ -3538,14 +3905,34 @@
         </w:rPr>
         <w:t xml:space="preserve">El proyecto </w:t>
       </w:r>
+      <w:proofErr w:type="spellStart"/>
       <w:r>
         <w:rPr>
           <w:b/>
           <w:bCs/>
           <w:lang w:val="es-CO"/>
         </w:rPr>
-        <w:t>InOva Design</w:t>
-      </w:r>
+        <w:t>InOva</w:t>
+      </w:r>
+      <w:proofErr w:type="spellEnd"/>
+      <w:r>
+        <w:rPr>
+          <w:b/>
+          <w:bCs/>
+          <w:lang w:val="es-CO"/>
+        </w:rPr>
+        <w:t xml:space="preserve"> </w:t>
+      </w:r>
+      <w:proofErr w:type="spellStart"/>
+      <w:r>
+        <w:rPr>
+          <w:b/>
+          <w:bCs/>
+          <w:lang w:val="es-CO"/>
+        </w:rPr>
+        <w:t>Design</w:t>
+      </w:r>
+      <w:proofErr w:type="spellEnd"/>
       <w:r>
         <w:rPr>
           <w:lang w:val="es-CO"/>
@@ -3594,12 +3981,14 @@
                 <w:lang w:val="es-CO"/>
               </w:rPr>
             </w:pPr>
+            <w:proofErr w:type="spellStart"/>
             <w:r>
               <w:rPr>
                 <w:lang w:val="es-CO"/>
               </w:rPr>
               <w:t>N°</w:t>
             </w:r>
+            <w:proofErr w:type="spellEnd"/>
           </w:p>
         </w:tc>
         <w:tc>
@@ -3798,7 +4187,25 @@
                 <w:bCs/>
                 <w:lang w:val="es-CO"/>
               </w:rPr>
-              <w:t xml:space="preserve"> sesión (Login)</w:t>
+              <w:t xml:space="preserve"> sesión (</w:t>
+            </w:r>
+            <w:proofErr w:type="spellStart"/>
+            <w:r>
+              <w:rPr>
+                <w:b/>
+                <w:bCs/>
+                <w:lang w:val="es-CO"/>
+              </w:rPr>
+              <w:t>Login</w:t>
+            </w:r>
+            <w:proofErr w:type="spellEnd"/>
+            <w:r>
+              <w:rPr>
+                <w:b/>
+                <w:bCs/>
+                <w:lang w:val="es-CO"/>
+              </w:rPr>
+              <w:t>)</w:t>
             </w:r>
           </w:p>
         </w:tc>
@@ -4495,6 +4902,7 @@
               <w:rPr>
                 <w:lang w:val="es-CO"/>
               </w:rPr>
+              <w:lastRenderedPageBreak/>
               <w:t>11</w:t>
             </w:r>
           </w:p>
@@ -4573,7 +4981,6 @@
               <w:rPr>
                 <w:lang w:val="es-CO"/>
               </w:rPr>
-              <w:lastRenderedPageBreak/>
               <w:t>12</w:t>
             </w:r>
           </w:p>
@@ -5208,12 +5615,14 @@
                 <w:lang w:val="es-CO"/>
               </w:rPr>
             </w:pPr>
+            <w:proofErr w:type="spellStart"/>
             <w:r>
               <w:rPr>
                 <w:lang w:val="es-CO"/>
               </w:rPr>
               <w:t>N°</w:t>
             </w:r>
+            <w:proofErr w:type="spellEnd"/>
           </w:p>
         </w:tc>
         <w:tc>
@@ -5772,6 +6181,7 @@
               <w:rPr>
                 <w:lang w:val="es-CO"/>
               </w:rPr>
+              <w:lastRenderedPageBreak/>
               <w:t>8</w:t>
             </w:r>
           </w:p>
@@ -5844,7 +6254,6 @@
               <w:rPr>
                 <w:lang w:val="es-CO"/>
               </w:rPr>
-              <w:lastRenderedPageBreak/>
               <w:t>9</w:t>
             </w:r>
           </w:p>
@@ -5899,7 +6308,21 @@
               <w:rPr>
                 <w:lang w:val="es-CO"/>
               </w:rPr>
-              <w:t>Permitir que los usuarios diseñen actividades interactivas de “drag and drop” para sus OVA.</w:t>
+              <w:t xml:space="preserve">Permitir que los usuarios diseñen actividades interactivas de “drag and </w:t>
+            </w:r>
+            <w:proofErr w:type="spellStart"/>
+            <w:r>
+              <w:rPr>
+                <w:lang w:val="es-CO"/>
+              </w:rPr>
+              <w:t>drop</w:t>
+            </w:r>
+            <w:proofErr w:type="spellEnd"/>
+            <w:r>
+              <w:rPr>
+                <w:lang w:val="es-CO"/>
+              </w:rPr>
+              <w:t>” para sus OVA.</w:t>
             </w:r>
           </w:p>
         </w:tc>
@@ -6159,7 +6582,25 @@
                 <w:bCs/>
                 <w:lang w:val="es-CO"/>
               </w:rPr>
-              <w:t>Iniciar sesión (Login)</w:t>
+              <w:t>Iniciar sesión (</w:t>
+            </w:r>
+            <w:proofErr w:type="spellStart"/>
+            <w:r>
+              <w:rPr>
+                <w:b/>
+                <w:bCs/>
+                <w:lang w:val="es-CO"/>
+              </w:rPr>
+              <w:t>Login</w:t>
+            </w:r>
+            <w:proofErr w:type="spellEnd"/>
+            <w:r>
+              <w:rPr>
+                <w:b/>
+                <w:bCs/>
+                <w:lang w:val="es-CO"/>
+              </w:rPr>
+              <w:t>)</w:t>
             </w:r>
           </w:p>
           <w:p>
@@ -7842,7 +8283,6 @@
     </w:p>
     <w:p>
       <w:pPr>
-        <w:jc w:val="center"/>
         <w:rPr>
           <w:lang w:val="es-CO"/>
         </w:rPr>
@@ -7853,10 +8293,18 @@
           <w:lang w:val="es-CO"/>
         </w:rPr>
         <w:drawing>
-          <wp:inline distT="0" distB="0" distL="0" distR="0" wp14:anchorId="6C2D1DF0" wp14:editId="141043EF">
-            <wp:extent cx="3742455" cy="8778240"/>
-            <wp:effectExtent l="0" t="0" r="0" b="3810"/>
-            <wp:docPr id="1604482601" name="Imagen 1"/>
+          <wp:anchor distT="0" distB="0" distL="114300" distR="114300" simplePos="0" relativeHeight="251658240" behindDoc="0" locked="0" layoutInCell="1" allowOverlap="1" wp14:anchorId="30C0C876" wp14:editId="45034CAF">
+            <wp:simplePos x="0" y="0"/>
+            <wp:positionH relativeFrom="column">
+              <wp:posOffset>-27305</wp:posOffset>
+            </wp:positionH>
+            <wp:positionV relativeFrom="paragraph">
+              <wp:posOffset>104775</wp:posOffset>
+            </wp:positionV>
+            <wp:extent cx="4991100" cy="4524988"/>
+            <wp:effectExtent l="0" t="0" r="0" b="9525"/>
+            <wp:wrapNone/>
+            <wp:docPr id="447936739" name="Imagen 1"/>
             <wp:cNvGraphicFramePr>
               <a:graphicFrameLocks xmlns:a="http://schemas.openxmlformats.org/drawingml/2006/main" noChangeAspect="1"/>
             </wp:cNvGraphicFramePr>
@@ -7864,10 +8312,10 @@
               <a:graphicData uri="http://schemas.openxmlformats.org/drawingml/2006/picture">
                 <pic:pic xmlns:pic="http://schemas.openxmlformats.org/drawingml/2006/picture">
                   <pic:nvPicPr>
-                    <pic:cNvPr id="1604482601" name="Imagen 1604482601"/>
+                    <pic:cNvPr id="447936739" name="Imagen 447936739"/>
                     <pic:cNvPicPr/>
                   </pic:nvPicPr>
-                  <pic:blipFill>
+                  <pic:blipFill rotWithShape="1">
                     <a:blip r:embed="rId14" cstate="print">
                       <a:extLst>
                         <a:ext uri="{28A0092B-C50C-407E-A947-70E740481C1C}">
@@ -7875,23 +8323,36 @@
                         </a:ext>
                       </a:extLst>
                     </a:blip>
-                    <a:stretch>
-                      <a:fillRect/>
-                    </a:stretch>
+                    <a:srcRect l="24060" r="15286" b="2241"/>
+                    <a:stretch/>
                   </pic:blipFill>
-                  <pic:spPr>
+                  <pic:spPr bwMode="auto">
                     <a:xfrm>
                       <a:off x="0" y="0"/>
-                      <a:ext cx="3752890" cy="8802716"/>
+                      <a:ext cx="5008682" cy="4540928"/>
                     </a:xfrm>
                     <a:prstGeom prst="rect">
                       <a:avLst/>
                     </a:prstGeom>
+                    <a:ln>
+                      <a:noFill/>
+                    </a:ln>
+                    <a:extLst>
+                      <a:ext uri="{53640926-AAD7-44D8-BBD7-CCE9431645EC}">
+                        <a14:shadowObscured xmlns:a14="http://schemas.microsoft.com/office/drawing/2010/main"/>
+                      </a:ext>
+                    </a:extLst>
                   </pic:spPr>
                 </pic:pic>
               </a:graphicData>
             </a:graphic>
-          </wp:inline>
+            <wp14:sizeRelH relativeFrom="margin">
+              <wp14:pctWidth>0</wp14:pctWidth>
+            </wp14:sizeRelH>
+            <wp14:sizeRelV relativeFrom="margin">
+              <wp14:pctHeight>0</wp14:pctHeight>
+            </wp14:sizeRelV>
+          </wp:anchor>
         </w:drawing>
       </w:r>
     </w:p>
@@ -7950,6 +8411,125 @@
     </w:p>
     <w:p>
       <w:pPr>
+        <w:rPr>
+          <w:noProof/>
+          <w:lang w:val="es-CO"/>
+        </w:rPr>
+      </w:pPr>
+    </w:p>
+    <w:p>
+      <w:pPr>
+        <w:rPr>
+          <w:noProof/>
+          <w:lang w:val="es-CO"/>
+        </w:rPr>
+      </w:pPr>
+    </w:p>
+    <w:p>
+      <w:pPr>
+        <w:rPr>
+          <w:noProof/>
+          <w:lang w:val="es-CO"/>
+        </w:rPr>
+      </w:pPr>
+    </w:p>
+    <w:p>
+      <w:pPr>
+        <w:rPr>
+          <w:noProof/>
+          <w:lang w:val="es-CO"/>
+        </w:rPr>
+      </w:pPr>
+    </w:p>
+    <w:p>
+      <w:pPr>
+        <w:rPr>
+          <w:rFonts w:eastAsia="SimSun" w:cs="SimSun"/>
+          <w:b/>
+          <w:bCs/>
+          <w:color w:val="53777A"/>
+          <w:sz w:val="26"/>
+          <w:szCs w:val="26"/>
+          <w:lang w:val="es-CO"/>
+        </w:rPr>
+      </w:pPr>
+      <w:r>
+        <w:rPr>
+          <w:noProof/>
+          <w:lang w:val="es-CO"/>
+        </w:rPr>
+        <w:drawing>
+          <wp:anchor distT="0" distB="0" distL="114300" distR="114300" simplePos="0" relativeHeight="251659264" behindDoc="0" locked="0" layoutInCell="1" allowOverlap="1" wp14:anchorId="5C733A07" wp14:editId="1A359D77">
+            <wp:simplePos x="0" y="0"/>
+            <wp:positionH relativeFrom="column">
+              <wp:posOffset>269875</wp:posOffset>
+            </wp:positionH>
+            <wp:positionV relativeFrom="paragraph">
+              <wp:posOffset>1272609</wp:posOffset>
+            </wp:positionV>
+            <wp:extent cx="4717116" cy="4152491"/>
+            <wp:effectExtent l="0" t="0" r="7620" b="635"/>
+            <wp:wrapNone/>
+            <wp:docPr id="1344111185" name="Imagen 2"/>
+            <wp:cNvGraphicFramePr>
+              <a:graphicFrameLocks xmlns:a="http://schemas.openxmlformats.org/drawingml/2006/main" noChangeAspect="1"/>
+            </wp:cNvGraphicFramePr>
+            <a:graphic xmlns:a="http://schemas.openxmlformats.org/drawingml/2006/main">
+              <a:graphicData uri="http://schemas.openxmlformats.org/drawingml/2006/picture">
+                <pic:pic xmlns:pic="http://schemas.openxmlformats.org/drawingml/2006/picture">
+                  <pic:nvPicPr>
+                    <pic:cNvPr id="1344111185" name="Imagen 1344111185"/>
+                    <pic:cNvPicPr/>
+                  </pic:nvPicPr>
+                  <pic:blipFill rotWithShape="1">
+                    <a:blip r:embed="rId15">
+                      <a:extLst>
+                        <a:ext uri="{28A0092B-C50C-407E-A947-70E740481C1C}">
+                          <a14:useLocalDpi xmlns:a14="http://schemas.microsoft.com/office/drawing/2010/main" val="0"/>
+                        </a:ext>
+                      </a:extLst>
+                    </a:blip>
+                    <a:srcRect l="26189" t="2889" r="12519" b="2125"/>
+                    <a:stretch/>
+                  </pic:blipFill>
+                  <pic:spPr bwMode="auto">
+                    <a:xfrm>
+                      <a:off x="0" y="0"/>
+                      <a:ext cx="4717116" cy="4152491"/>
+                    </a:xfrm>
+                    <a:prstGeom prst="rect">
+                      <a:avLst/>
+                    </a:prstGeom>
+                    <a:ln>
+                      <a:noFill/>
+                    </a:ln>
+                    <a:extLst>
+                      <a:ext uri="{53640926-AAD7-44D8-BBD7-CCE9431645EC}">
+                        <a14:shadowObscured xmlns:a14="http://schemas.microsoft.com/office/drawing/2010/main"/>
+                      </a:ext>
+                    </a:extLst>
+                  </pic:spPr>
+                </pic:pic>
+              </a:graphicData>
+            </a:graphic>
+            <wp14:sizeRelH relativeFrom="margin">
+              <wp14:pctWidth>0</wp14:pctWidth>
+            </wp14:sizeRelH>
+            <wp14:sizeRelV relativeFrom="margin">
+              <wp14:pctHeight>0</wp14:pctHeight>
+            </wp14:sizeRelV>
+          </wp:anchor>
+        </w:drawing>
+      </w:r>
+      <w:r>
+        <w:rPr>
+          <w:lang w:val="es-CO"/>
+        </w:rPr>
+        <w:br w:type="page"/>
+      </w:r>
+    </w:p>
+    <w:p>
+      <w:pPr>
         <w:pStyle w:val="Ttulo2"/>
         <w:rPr>
           <w:lang w:val="es-CO"/>
@@ -7959,6 +8539,7 @@
         <w:rPr>
           <w:lang w:val="es-CO"/>
         </w:rPr>
+        <w:lastRenderedPageBreak/>
         <w:t>Definiciones y Acrónimos</w:t>
       </w:r>
       <w:bookmarkStart w:id="6" w:name="_heading=h.tyjcwt" w:colFirst="0" w:colLast="0"/>
@@ -8559,8 +9140,18 @@
           <w:lang w:val="es-CO"/>
         </w:rPr>
         <w:lastRenderedPageBreak/>
-        <w:t>Etapa 2: Persistencia de Datos con Backend</w:t>
-      </w:r>
+        <w:t xml:space="preserve">Etapa 2: Persistencia de Datos con </w:t>
+      </w:r>
+      <w:proofErr w:type="spellStart"/>
+      <w:r>
+        <w:rPr>
+          <w:sz w:val="44"/>
+          <w:szCs w:val="44"/>
+          <w:lang w:val="es-CO"/>
+        </w:rPr>
+        <w:t>Backend</w:t>
+      </w:r>
+      <w:proofErr w:type="spellEnd"/>
     </w:p>
     <w:p>
       <w:pPr>
@@ -8671,8 +9262,16 @@
         <w:rPr>
           <w:lang w:val="es-CO"/>
         </w:rPr>
-        <w:t>Diseño de la Arquitectura de Backend</w:t>
-      </w:r>
+        <w:t xml:space="preserve">Diseño de la Arquitectura de </w:t>
+      </w:r>
+      <w:proofErr w:type="spellStart"/>
+      <w:r>
+        <w:rPr>
+          <w:lang w:val="es-CO"/>
+        </w:rPr>
+        <w:t>Backend</w:t>
+      </w:r>
+      <w:proofErr w:type="spellEnd"/>
     </w:p>
     <w:p>
       <w:pPr>
@@ -8719,8 +9318,16 @@
         <w:rPr>
           <w:lang w:val="es-CO"/>
         </w:rPr>
-        <w:t>Componentes del Backend</w:t>
-      </w:r>
+        <w:t xml:space="preserve">Componentes del </w:t>
+      </w:r>
+      <w:proofErr w:type="spellStart"/>
+      <w:r>
+        <w:rPr>
+          <w:lang w:val="es-CO"/>
+        </w:rPr>
+        <w:t>Backend</w:t>
+      </w:r>
+      <w:proofErr w:type="spellEnd"/>
     </w:p>
     <w:p>
       <w:pPr>
@@ -8864,8 +9471,16 @@
         <w:rPr>
           <w:lang w:val="es-CO"/>
         </w:rPr>
-        <w:t>Implementación del Backend</w:t>
-      </w:r>
+        <w:t xml:space="preserve">Implementación del </w:t>
+      </w:r>
+      <w:proofErr w:type="spellStart"/>
+      <w:r>
+        <w:rPr>
+          <w:lang w:val="es-CO"/>
+        </w:rPr>
+        <w:t>Backend</w:t>
+      </w:r>
+      <w:proofErr w:type="spellEnd"/>
     </w:p>
     <w:p>
       <w:pPr>
@@ -8936,8 +9551,30 @@
         <w:rPr>
           <w:lang w:val="es-CO"/>
         </w:rPr>
-        <w:t>Desarrollo de Endpoints y APIs</w:t>
-      </w:r>
+        <w:t xml:space="preserve">Desarrollo de </w:t>
+      </w:r>
+      <w:proofErr w:type="spellStart"/>
+      <w:r>
+        <w:rPr>
+          <w:lang w:val="es-CO"/>
+        </w:rPr>
+        <w:t>Endpoints</w:t>
+      </w:r>
+      <w:proofErr w:type="spellEnd"/>
+      <w:r>
+        <w:rPr>
+          <w:lang w:val="es-CO"/>
+        </w:rPr>
+        <w:t xml:space="preserve"> y </w:t>
+      </w:r>
+      <w:proofErr w:type="spellStart"/>
+      <w:r>
+        <w:rPr>
+          <w:lang w:val="es-CO"/>
+        </w:rPr>
+        <w:t>APIs</w:t>
+      </w:r>
+      <w:proofErr w:type="spellEnd"/>
     </w:p>
     <w:p>
       <w:pPr>
@@ -9080,8 +9717,16 @@
         <w:rPr>
           <w:lang w:val="es-CO"/>
         </w:rPr>
-        <w:t>Pruebas del Backend</w:t>
-      </w:r>
+        <w:t xml:space="preserve">Pruebas del </w:t>
+      </w:r>
+      <w:proofErr w:type="spellStart"/>
+      <w:r>
+        <w:rPr>
+          <w:lang w:val="es-CO"/>
+        </w:rPr>
+        <w:t>Backend</w:t>
+      </w:r>
+      <w:proofErr w:type="spellEnd"/>
     </w:p>
     <w:p>
       <w:pPr>
@@ -9186,8 +9831,16 @@
           <w:lang w:val="es-CO"/>
         </w:rPr>
         <w:lastRenderedPageBreak/>
-        <w:t>Etapa 3: Consumo de Datos y Desarrollo Frontend</w:t>
-      </w:r>
+        <w:t xml:space="preserve">Etapa 3: Consumo de Datos y Desarrollo </w:t>
+      </w:r>
+      <w:proofErr w:type="spellStart"/>
+      <w:r>
+        <w:rPr>
+          <w:lang w:val="es-CO"/>
+        </w:rPr>
+        <w:t>Frontend</w:t>
+      </w:r>
+      <w:proofErr w:type="spellEnd"/>
     </w:p>
     <w:p>
       <w:pPr>
@@ -9394,7 +10047,21 @@
         <w:rPr>
           <w:lang w:val="es-CO"/>
         </w:rPr>
-        <w:t>Programación Frontend con JavaScript (JS)</w:t>
+        <w:t xml:space="preserve">Programación </w:t>
+      </w:r>
+      <w:proofErr w:type="spellStart"/>
+      <w:r>
+        <w:rPr>
+          <w:lang w:val="es-CO"/>
+        </w:rPr>
+        <w:t>Frontend</w:t>
+      </w:r>
+      <w:proofErr w:type="spellEnd"/>
+      <w:r>
+        <w:rPr>
+          <w:lang w:val="es-CO"/>
+        </w:rPr>
+        <w:t xml:space="preserve"> con JavaScript (JS)</w:t>
       </w:r>
     </w:p>
     <w:p>
@@ -9418,8 +10085,16 @@
         <w:rPr>
           <w:lang w:val="es-CO"/>
         </w:rPr>
-        <w:t>Desarrollo de la Lógica del Frontend</w:t>
-      </w:r>
+        <w:t xml:space="preserve">Desarrollo de la Lógica del </w:t>
+      </w:r>
+      <w:proofErr w:type="spellStart"/>
+      <w:r>
+        <w:rPr>
+          <w:lang w:val="es-CO"/>
+        </w:rPr>
+        <w:t>Frontend</w:t>
+      </w:r>
+      <w:proofErr w:type="spellEnd"/>
     </w:p>
     <w:p>
       <w:pPr>
@@ -9467,7 +10142,21 @@
           <w:lang w:val="es-CO"/>
         </w:rPr>
         <w:lastRenderedPageBreak/>
-        <w:t>Uso de Bibliotecas y Frameworks (si aplicable)</w:t>
+        <w:t xml:space="preserve">Uso de Bibliotecas y </w:t>
+      </w:r>
+      <w:proofErr w:type="spellStart"/>
+      <w:r>
+        <w:rPr>
+          <w:lang w:val="es-CO"/>
+        </w:rPr>
+        <w:t>Frameworks</w:t>
+      </w:r>
+      <w:proofErr w:type="spellEnd"/>
+      <w:r>
+        <w:rPr>
+          <w:lang w:val="es-CO"/>
+        </w:rPr>
+        <w:t xml:space="preserve"> (si aplicable)</w:t>
       </w:r>
     </w:p>
     <w:p>
@@ -9493,8 +10182,16 @@
         <w:rPr>
           <w:lang w:val="es-CO"/>
         </w:rPr>
-        <w:t>Consumo de Datos desde el Backend</w:t>
-      </w:r>
+        <w:t xml:space="preserve">Consumo de Datos desde el </w:t>
+      </w:r>
+      <w:proofErr w:type="spellStart"/>
+      <w:r>
+        <w:rPr>
+          <w:lang w:val="es-CO"/>
+        </w:rPr>
+        <w:t>Backend</w:t>
+      </w:r>
+      <w:proofErr w:type="spellEnd"/>
     </w:p>
     <w:p>
       <w:pPr>
@@ -9517,8 +10214,16 @@
         <w:rPr>
           <w:lang w:val="es-CO"/>
         </w:rPr>
-        <w:t>Configuración de Conexiones al Backend</w:t>
-      </w:r>
+        <w:t xml:space="preserve">Configuración de Conexiones al </w:t>
+      </w:r>
+      <w:proofErr w:type="spellStart"/>
+      <w:r>
+        <w:rPr>
+          <w:lang w:val="es-CO"/>
+        </w:rPr>
+        <w:t>Backend</w:t>
+      </w:r>
+      <w:proofErr w:type="spellEnd"/>
     </w:p>
     <w:p>
       <w:pPr>
@@ -9685,8 +10390,16 @@
         <w:rPr>
           <w:lang w:val="es-CO"/>
         </w:rPr>
-        <w:t>Pruebas y Depuración del Frontend</w:t>
-      </w:r>
+        <w:t xml:space="preserve">Pruebas y Depuración del </w:t>
+      </w:r>
+      <w:proofErr w:type="spellStart"/>
+      <w:r>
+        <w:rPr>
+          <w:lang w:val="es-CO"/>
+        </w:rPr>
+        <w:t>Frontend</w:t>
+      </w:r>
+      <w:proofErr w:type="spellEnd"/>
     </w:p>
     <w:p>
       <w:pPr>
@@ -9709,8 +10422,16 @@
         <w:rPr>
           <w:lang w:val="es-CO"/>
         </w:rPr>
-        <w:t>Diseño de Casos de Prueba de Frontend</w:t>
-      </w:r>
+        <w:t xml:space="preserve">Diseño de Casos de Prueba de </w:t>
+      </w:r>
+      <w:proofErr w:type="spellStart"/>
+      <w:r>
+        <w:rPr>
+          <w:lang w:val="es-CO"/>
+        </w:rPr>
+        <w:t>Frontend</w:t>
+      </w:r>
+      <w:proofErr w:type="spellEnd"/>
     </w:p>
     <w:p>
       <w:pPr>
@@ -9781,8 +10502,16 @@
         <w:rPr>
           <w:lang w:val="es-CO"/>
         </w:rPr>
-        <w:t>Implementación de la Lógica de Negocio en el Frontend</w:t>
-      </w:r>
+        <w:t xml:space="preserve">Implementación de la Lógica de Negocio en el </w:t>
+      </w:r>
+      <w:proofErr w:type="spellStart"/>
+      <w:r>
+        <w:rPr>
+          <w:lang w:val="es-CO"/>
+        </w:rPr>
+        <w:t>Frontend</w:t>
+      </w:r>
+      <w:proofErr w:type="spellEnd"/>
     </w:p>
     <w:p>
       <w:pPr>
@@ -9805,7 +10534,21 @@
         <w:rPr>
           <w:lang w:val="es-CO"/>
         </w:rPr>
-        <w:t>Migración de la Lógica de Negocio desde el Backend (si necesario)</w:t>
+        <w:t xml:space="preserve">Migración de la Lógica de Negocio desde el </w:t>
+      </w:r>
+      <w:proofErr w:type="spellStart"/>
+      <w:r>
+        <w:rPr>
+          <w:lang w:val="es-CO"/>
+        </w:rPr>
+        <w:t>Backend</w:t>
+      </w:r>
+      <w:proofErr w:type="spellEnd"/>
+      <w:r>
+        <w:rPr>
+          <w:lang w:val="es-CO"/>
+        </w:rPr>
+        <w:t xml:space="preserve"> (si necesario)</w:t>
       </w:r>
     </w:p>
     <w:p>
@@ -9829,8 +10572,16 @@
         <w:rPr>
           <w:lang w:val="es-CO"/>
         </w:rPr>
-        <w:t>Validación de Datos y Reglas de Negocio en el Frontend</w:t>
-      </w:r>
+        <w:t xml:space="preserve">Validación de Datos y Reglas de Negocio en el </w:t>
+      </w:r>
+      <w:proofErr w:type="spellStart"/>
+      <w:r>
+        <w:rPr>
+          <w:lang w:val="es-CO"/>
+        </w:rPr>
+        <w:t>Frontend</w:t>
+      </w:r>
+      <w:proofErr w:type="spellEnd"/>
     </w:p>
     <w:p>
       <w:pPr>
@@ -9853,8 +10604,16 @@
         <w:rPr>
           <w:lang w:val="es-CO"/>
         </w:rPr>
-        <w:t>Integración con el Backend</w:t>
-      </w:r>
+        <w:t xml:space="preserve">Integración con el </w:t>
+      </w:r>
+      <w:proofErr w:type="spellStart"/>
+      <w:r>
+        <w:rPr>
+          <w:lang w:val="es-CO"/>
+        </w:rPr>
+        <w:t>Backend</w:t>
+      </w:r>
+      <w:proofErr w:type="spellEnd"/>
     </w:p>
     <w:p>
       <w:pPr>
@@ -9877,8 +10636,16 @@
         <w:rPr>
           <w:lang w:val="es-CO"/>
         </w:rPr>
-        <w:t>Verificación de la Comunicación Efectiva con el Backend</w:t>
-      </w:r>
+        <w:t xml:space="preserve">Verificación de la Comunicación Efectiva con el </w:t>
+      </w:r>
+      <w:proofErr w:type="spellStart"/>
+      <w:r>
+        <w:rPr>
+          <w:lang w:val="es-CO"/>
+        </w:rPr>
+        <w:t>Backend</w:t>
+      </w:r>
+      <w:proofErr w:type="spellEnd"/>
     </w:p>
     <w:p>
       <w:pPr>
@@ -9894,12 +10661,25 @@
       <w:pPr>
         <w:pStyle w:val="Ttulo2"/>
       </w:pPr>
-      <w:r>
-        <w:t>Pruebas de Integración Frontend-Backend</w:t>
+      <w:proofErr w:type="spellStart"/>
+      <w:r>
+        <w:t>Pruebas</w:t>
+      </w:r>
+      <w:proofErr w:type="spellEnd"/>
+      <w:r>
+        <w:t xml:space="preserve"> de </w:t>
+      </w:r>
+      <w:proofErr w:type="spellStart"/>
+      <w:r>
+        <w:t>Integración</w:t>
+      </w:r>
+      <w:proofErr w:type="spellEnd"/>
+      <w:r>
+        <w:t xml:space="preserve"> Frontend-Backend</w:t>
       </w:r>
     </w:p>
     <w:sectPr>
-      <w:footerReference w:type="default" r:id="rId15"/>
+      <w:footerReference w:type="default" r:id="rId16"/>
       <w:pgSz w:w="11907" w:h="16839"/>
       <w:pgMar w:top="1267" w:right="1339" w:bottom="1339" w:left="1339" w:header="720" w:footer="720" w:gutter="0"/>
       <w:pgNumType w:start="1"/>

</xml_diff>

<commit_message>
Diagramas De Flujos actualizadosy y cuadro casos de uso
</commit_message>
<xml_diff>
--- a/document/Documentacion Diseño de Ova.docx
+++ b/document/Documentacion Diseño de Ova.docx
@@ -8256,31 +8256,24 @@
           <w:lang w:val="es-CO"/>
         </w:rPr>
       </w:pPr>
-    </w:p>
-    <w:p>
-      <w:pPr>
-        <w:rPr>
-          <w:lang w:val="es-CO"/>
-        </w:rPr>
-      </w:pPr>
       <w:r>
         <w:rPr>
           <w:noProof/>
           <w:lang w:val="es-CO"/>
         </w:rPr>
         <w:drawing>
-          <wp:anchor distT="0" distB="0" distL="114300" distR="114300" simplePos="0" relativeHeight="251658240" behindDoc="0" locked="0" layoutInCell="1" allowOverlap="1" wp14:anchorId="30C0C876" wp14:editId="7EE3FE41">
+          <wp:anchor distT="0" distB="0" distL="114300" distR="114300" simplePos="0" relativeHeight="251660288" behindDoc="0" locked="0" layoutInCell="1" allowOverlap="1" wp14:anchorId="1C0F6733" wp14:editId="5F692EDE">
             <wp:simplePos x="0" y="0"/>
             <wp:positionH relativeFrom="column">
-              <wp:posOffset>-568325</wp:posOffset>
+              <wp:posOffset>-819785</wp:posOffset>
             </wp:positionH>
             <wp:positionV relativeFrom="paragraph">
-              <wp:posOffset>264795</wp:posOffset>
+              <wp:posOffset>272415</wp:posOffset>
             </wp:positionV>
-            <wp:extent cx="6925658" cy="6278880"/>
-            <wp:effectExtent l="0" t="0" r="8890" b="7620"/>
+            <wp:extent cx="7526392" cy="7018020"/>
+            <wp:effectExtent l="0" t="0" r="0" b="0"/>
             <wp:wrapNone/>
-            <wp:docPr id="447936739" name="Imagen 1"/>
+            <wp:docPr id="389023753" name="Imagen 1"/>
             <wp:cNvGraphicFramePr>
               <a:graphicFrameLocks xmlns:a="http://schemas.openxmlformats.org/drawingml/2006/main" noChangeAspect="1"/>
             </wp:cNvGraphicFramePr>
@@ -8288,36 +8281,29 @@
               <a:graphicData uri="http://schemas.openxmlformats.org/drawingml/2006/picture">
                 <pic:pic xmlns:pic="http://schemas.openxmlformats.org/drawingml/2006/picture">
                   <pic:nvPicPr>
-                    <pic:cNvPr id="447936739" name="Imagen 447936739"/>
+                    <pic:cNvPr id="389023753" name="Imagen 389023753"/>
                     <pic:cNvPicPr/>
                   </pic:nvPicPr>
-                  <pic:blipFill rotWithShape="1">
-                    <a:blip r:embed="rId15" cstate="print">
+                  <pic:blipFill>
+                    <a:blip r:embed="rId15">
                       <a:extLst>
                         <a:ext uri="{28A0092B-C50C-407E-A947-70E740481C1C}">
                           <a14:useLocalDpi xmlns:a14="http://schemas.microsoft.com/office/drawing/2010/main" val="0"/>
                         </a:ext>
                       </a:extLst>
                     </a:blip>
-                    <a:srcRect l="23961" t="-5" r="13995" b="5"/>
-                    <a:stretch/>
+                    <a:stretch>
+                      <a:fillRect/>
+                    </a:stretch>
                   </pic:blipFill>
-                  <pic:spPr bwMode="auto">
+                  <pic:spPr>
                     <a:xfrm>
                       <a:off x="0" y="0"/>
-                      <a:ext cx="6925658" cy="6278880"/>
+                      <a:ext cx="7537527" cy="7028402"/>
                     </a:xfrm>
                     <a:prstGeom prst="rect">
                       <a:avLst/>
                     </a:prstGeom>
-                    <a:ln>
-                      <a:noFill/>
-                    </a:ln>
-                    <a:extLst>
-                      <a:ext uri="{53640926-AAD7-44D8-BBD7-CCE9431645EC}">
-                        <a14:shadowObscured xmlns:a14="http://schemas.microsoft.com/office/drawing/2010/main"/>
-                      </a:ext>
-                    </a:extLst>
                   </pic:spPr>
                 </pic:pic>
               </a:graphicData>
@@ -8369,6 +8355,13 @@
     </w:p>
     <w:p>
       <w:pPr>
+        <w:rPr>
+          <w:lang w:val="es-CO"/>
+        </w:rPr>
+      </w:pPr>
+    </w:p>
+    <w:p>
+      <w:pPr>
         <w:pStyle w:val="Ttulo2"/>
         <w:rPr>
           <w:lang w:val="es-CO"/>
@@ -8458,37 +8451,25 @@
           <w:lang w:val="es-CO"/>
         </w:rPr>
       </w:pPr>
-    </w:p>
-    <w:p>
-      <w:pPr>
-        <w:rPr>
-          <w:rFonts w:eastAsia="SimSun" w:cs="SimSun"/>
-          <w:b/>
-          <w:bCs/>
-          <w:color w:val="53777A"/>
-          <w:sz w:val="26"/>
-          <w:szCs w:val="26"/>
-          <w:lang w:val="es-CO"/>
-        </w:rPr>
-      </w:pPr>
       <w:r>
         <w:rPr>
           <w:noProof/>
           <w:lang w:val="es-CO"/>
         </w:rPr>
+        <w:lastRenderedPageBreak/>
         <w:drawing>
-          <wp:anchor distT="0" distB="0" distL="114300" distR="114300" simplePos="0" relativeHeight="251659264" behindDoc="0" locked="0" layoutInCell="1" allowOverlap="1" wp14:anchorId="5C733A07" wp14:editId="56CC2542">
+          <wp:anchor distT="0" distB="0" distL="114300" distR="114300" simplePos="0" relativeHeight="251661312" behindDoc="0" locked="0" layoutInCell="1" allowOverlap="1" wp14:anchorId="054253D5" wp14:editId="4BC5216F">
             <wp:simplePos x="0" y="0"/>
             <wp:positionH relativeFrom="column">
-              <wp:posOffset>-614045</wp:posOffset>
+              <wp:posOffset>-819785</wp:posOffset>
             </wp:positionH>
             <wp:positionV relativeFrom="paragraph">
-              <wp:posOffset>1534795</wp:posOffset>
+              <wp:posOffset>307975</wp:posOffset>
             </wp:positionV>
-            <wp:extent cx="7045960" cy="6202680"/>
-            <wp:effectExtent l="0" t="0" r="2540" b="7620"/>
+            <wp:extent cx="7513320" cy="7259763"/>
+            <wp:effectExtent l="0" t="0" r="0" b="0"/>
             <wp:wrapNone/>
-            <wp:docPr id="1344111185" name="Imagen 2"/>
+            <wp:docPr id="2055468221" name="Imagen 2"/>
             <wp:cNvGraphicFramePr>
               <a:graphicFrameLocks xmlns:a="http://schemas.openxmlformats.org/drawingml/2006/main" noChangeAspect="1"/>
             </wp:cNvGraphicFramePr>
@@ -8496,10 +8477,10 @@
               <a:graphicData uri="http://schemas.openxmlformats.org/drawingml/2006/picture">
                 <pic:pic xmlns:pic="http://schemas.openxmlformats.org/drawingml/2006/picture">
                   <pic:nvPicPr>
-                    <pic:cNvPr id="1344111185" name="Imagen 1344111185"/>
+                    <pic:cNvPr id="2055468221" name="Imagen 2055468221"/>
                     <pic:cNvPicPr/>
                   </pic:nvPicPr>
-                  <pic:blipFill rotWithShape="1">
+                  <pic:blipFill>
                     <a:blip r:embed="rId16">
                       <a:extLst>
                         <a:ext uri="{28A0092B-C50C-407E-A947-70E740481C1C}">
@@ -8507,25 +8488,18 @@
                         </a:ext>
                       </a:extLst>
                     </a:blip>
-                    <a:srcRect l="24616" t="-2" r="11486"/>
-                    <a:stretch/>
+                    <a:stretch>
+                      <a:fillRect/>
+                    </a:stretch>
                   </pic:blipFill>
-                  <pic:spPr bwMode="auto">
+                  <pic:spPr>
                     <a:xfrm>
                       <a:off x="0" y="0"/>
-                      <a:ext cx="7046075" cy="6202781"/>
+                      <a:ext cx="7525896" cy="7271915"/>
                     </a:xfrm>
                     <a:prstGeom prst="rect">
                       <a:avLst/>
                     </a:prstGeom>
-                    <a:ln>
-                      <a:noFill/>
-                    </a:ln>
-                    <a:extLst>
-                      <a:ext uri="{53640926-AAD7-44D8-BBD7-CCE9431645EC}">
-                        <a14:shadowObscured xmlns:a14="http://schemas.microsoft.com/office/drawing/2010/main"/>
-                      </a:ext>
-                    </a:extLst>
                   </pic:spPr>
                 </pic:pic>
               </a:graphicData>
@@ -8539,6 +8513,19 @@
           </wp:anchor>
         </w:drawing>
       </w:r>
+    </w:p>
+    <w:p>
+      <w:pPr>
+        <w:rPr>
+          <w:rFonts w:eastAsia="SimSun" w:cs="SimSun"/>
+          <w:b/>
+          <w:bCs/>
+          <w:color w:val="53777A"/>
+          <w:sz w:val="26"/>
+          <w:szCs w:val="26"/>
+          <w:lang w:val="es-CO"/>
+        </w:rPr>
+      </w:pPr>
       <w:r>
         <w:rPr>
           <w:lang w:val="es-CO"/>
@@ -15797,14 +15784,7 @@
                 <w:rFonts w:eastAsia="Book Antiqua"/>
                 <w:lang w:val="es-CO"/>
               </w:rPr>
-              <w:t>problemas de carga</w:t>
-            </w:r>
-            <w:r>
-              <w:rPr>
-                <w:rFonts w:eastAsia="Book Antiqua"/>
-                <w:lang w:val="es-CO"/>
-              </w:rPr>
-              <w:t xml:space="preserve"> de l</w:t>
+              <w:t>problemas de carga de l</w:t>
             </w:r>
             <w:r>
               <w:rPr>
@@ -18547,21 +18527,7 @@
                 <w:rFonts w:eastAsia="Book Antiqua"/>
                 <w:lang w:val="es-CO"/>
               </w:rPr>
-              <w:t>muestra mensaje</w:t>
-            </w:r>
-            <w:r>
-              <w:rPr>
-                <w:rFonts w:eastAsia="Book Antiqua"/>
-                <w:lang w:val="es-CO"/>
-              </w:rPr>
-              <w:t xml:space="preserve"> </w:t>
-            </w:r>
-            <w:r>
-              <w:rPr>
-                <w:rFonts w:eastAsia="Book Antiqua"/>
-                <w:lang w:val="es-CO"/>
-              </w:rPr>
-              <w:t>no hay contenido disponible</w:t>
+              <w:t>muestra mensaje no hay contenido disponible</w:t>
             </w:r>
             <w:r>
               <w:rPr>
@@ -29395,7 +29361,7 @@
                 <w:lang w:val="es-CO"/>
               </w:rPr>
               <w:drawing>
-                <wp:inline distT="0" distB="0" distL="0" distR="0" wp14:anchorId="4434EF58" wp14:editId="1F730083">
+                <wp:inline distT="0" distB="0" distL="0" distR="0" wp14:anchorId="4434EF58" wp14:editId="47F34184">
                   <wp:extent cx="4931284" cy="2773680"/>
                   <wp:effectExtent l="0" t="0" r="3175" b="7620"/>
                   <wp:docPr id="1009572786" name="Imagen 8"/>
@@ -31015,14 +30981,7 @@
                 <w:rFonts w:eastAsia="Book Antiqua"/>
                 <w:lang w:val="es-CO"/>
               </w:rPr>
-              <w:t>El formulario no se genera</w:t>
-            </w:r>
-            <w:r>
-              <w:rPr>
-                <w:rFonts w:eastAsia="Book Antiqua"/>
-                <w:lang w:val="es-CO"/>
-              </w:rPr>
-              <w:t>.</w:t>
+              <w:t>El formulario no se genera.</w:t>
             </w:r>
           </w:p>
         </w:tc>
@@ -31111,21 +31070,7 @@
                 <w:rFonts w:eastAsia="Book Antiqua"/>
                 <w:lang w:val="es-CO"/>
               </w:rPr>
-              <w:t xml:space="preserve">muestra mensaje </w:t>
-            </w:r>
-            <w:r>
-              <w:rPr>
-                <w:rFonts w:eastAsia="Book Antiqua"/>
-                <w:lang w:val="es-CO"/>
-              </w:rPr>
-              <w:t xml:space="preserve">de error </w:t>
-            </w:r>
-            <w:r>
-              <w:rPr>
-                <w:rFonts w:eastAsia="Book Antiqua"/>
-                <w:lang w:val="es-CO"/>
-              </w:rPr>
-              <w:t>con reintento.</w:t>
+              <w:t>muestra mensaje de error con reintento.</w:t>
             </w:r>
           </w:p>
         </w:tc>
@@ -37114,7 +37059,7 @@
                 <w:lang w:val="es-CO"/>
               </w:rPr>
               <w:drawing>
-                <wp:inline distT="0" distB="0" distL="0" distR="0" wp14:anchorId="3FC1354B" wp14:editId="5D46A15C">
+                <wp:inline distT="0" distB="0" distL="0" distR="0" wp14:anchorId="3FC1354B" wp14:editId="063C075D">
                   <wp:extent cx="5013960" cy="2820183"/>
                   <wp:effectExtent l="0" t="0" r="0" b="0"/>
                   <wp:docPr id="1420497200" name="Imagen 2"/>
@@ -40667,14 +40612,7 @@
                 <w:rFonts w:eastAsia="Book Antiqua"/>
                 <w:lang w:val="es-CO"/>
               </w:rPr>
-              <w:t xml:space="preserve"> y realizado el formulario del Módulo </w:t>
-            </w:r>
-            <w:r>
-              <w:rPr>
-                <w:rFonts w:eastAsia="Book Antiqua"/>
-                <w:lang w:val="es-CO"/>
-              </w:rPr>
-              <w:t>Implementación</w:t>
+              <w:t xml:space="preserve"> y realizado el formulario del Módulo Implementación</w:t>
             </w:r>
             <w:r>
               <w:rPr>
@@ -40822,14 +40760,7 @@
                 <w:rFonts w:eastAsia="Book Antiqua"/>
                 <w:lang w:val="es-CO"/>
               </w:rPr>
-              <w:t xml:space="preserve"> evaluar </w:t>
-            </w:r>
-            <w:r>
-              <w:rPr>
-                <w:rFonts w:eastAsia="Book Antiqua"/>
-                <w:lang w:val="es-CO"/>
-              </w:rPr>
-              <w:t>Implementación</w:t>
+              <w:t xml:space="preserve"> evaluar Implementación</w:t>
             </w:r>
             <w:r>
               <w:rPr>
@@ -40948,15 +40879,7 @@
                 <w:color w:val="000000" w:themeColor="text1"/>
                 <w:lang w:val="es-CO"/>
               </w:rPr>
-              <w:t xml:space="preserve">s en </w:t>
-            </w:r>
-            <w:r>
-              <w:rPr>
-                <w:rFonts w:eastAsia="Book Antiqua"/>
-                <w:color w:val="000000" w:themeColor="text1"/>
-                <w:lang w:val="es-CO"/>
-              </w:rPr>
-              <w:t>Implementación</w:t>
+              <w:t>s en Implementación</w:t>
             </w:r>
             <w:r>
               <w:rPr>
@@ -42241,7 +42164,7 @@
                 <w:lang w:val="es-CO"/>
               </w:rPr>
               <w:drawing>
-                <wp:inline distT="0" distB="0" distL="0" distR="0" wp14:anchorId="51815EBB" wp14:editId="6B219B29">
+                <wp:inline distT="0" distB="0" distL="0" distR="0" wp14:anchorId="51815EBB" wp14:editId="354DD6F3">
                   <wp:extent cx="4958378" cy="2788920"/>
                   <wp:effectExtent l="0" t="0" r="0" b="0"/>
                   <wp:docPr id="245638326" name="Imagen 4"/>
@@ -42491,13 +42414,7 @@
               <w:rPr>
                 <w:rFonts w:eastAsia="Book Antiqua"/>
               </w:rPr>
-              <w:t xml:space="preserve"> </w:t>
-            </w:r>
-            <w:r>
-              <w:rPr>
-                <w:rFonts w:eastAsia="Book Antiqua"/>
-              </w:rPr>
-              <w:t>Ingresa contenido.</w:t>
+              <w:t xml:space="preserve"> Ingresa contenido.</w:t>
             </w:r>
           </w:p>
         </w:tc>
@@ -42542,14 +42459,7 @@
                 <w:rFonts w:eastAsia="Book Antiqua"/>
                 <w:lang w:val="es-CO"/>
               </w:rPr>
-              <w:t xml:space="preserve"> </w:t>
-            </w:r>
-            <w:r>
-              <w:rPr>
-                <w:rFonts w:eastAsia="Book Antiqua"/>
-                <w:lang w:val="es-CO"/>
-              </w:rPr>
-              <w:t>detecta contenido nuevo o editado.</w:t>
+              <w:t xml:space="preserve"> detecta contenido nuevo o editado.</w:t>
             </w:r>
           </w:p>
         </w:tc>
@@ -42595,7 +42505,7 @@
                 <w:color w:val="000000" w:themeColor="text1"/>
                 <w:lang w:val="es-CO"/>
               </w:rPr>
-              <w:t xml:space="preserve"> </w:t>
+              <w:t xml:space="preserve"> Envía los datos al motor de IA</w:t>
             </w:r>
             <w:r>
               <w:rPr>
@@ -42603,14 +42513,6 @@
                 <w:color w:val="000000" w:themeColor="text1"/>
                 <w:lang w:val="es-CO"/>
               </w:rPr>
-              <w:t>Envía los datos al motor de IA</w:t>
-            </w:r>
-            <w:r>
-              <w:rPr>
-                <w:rFonts w:eastAsia="Book Antiqua"/>
-                <w:color w:val="000000" w:themeColor="text1"/>
-                <w:lang w:val="es-CO"/>
-              </w:rPr>
               <w:t>.</w:t>
             </w:r>
           </w:p>
@@ -42656,14 +42558,7 @@
                 <w:rFonts w:eastAsia="Book Antiqua"/>
                 <w:lang w:val="es-CO"/>
               </w:rPr>
-              <w:t xml:space="preserve"> </w:t>
-            </w:r>
-            <w:r>
-              <w:rPr>
-                <w:rFonts w:eastAsia="Book Antiqua"/>
-                <w:lang w:val="es-CO"/>
-              </w:rPr>
-              <w:t>La IA genera sugerencias.</w:t>
+              <w:t xml:space="preserve"> La IA genera sugerencias.</w:t>
             </w:r>
           </w:p>
         </w:tc>
@@ -42707,13 +42602,7 @@
               <w:rPr>
                 <w:rFonts w:eastAsia="Book Antiqua"/>
               </w:rPr>
-              <w:t xml:space="preserve"> </w:t>
-            </w:r>
-            <w:r>
-              <w:rPr>
-                <w:rFonts w:eastAsia="Book Antiqua"/>
-              </w:rPr>
-              <w:t>muestra la retroalimentación</w:t>
+              <w:t xml:space="preserve"> muestra la retroalimentación</w:t>
             </w:r>
             <w:r>
               <w:rPr>
@@ -44718,7 +44607,7 @@
                 <w:lang w:val="es-CO"/>
               </w:rPr>
               <w:drawing>
-                <wp:inline distT="0" distB="0" distL="0" distR="0" wp14:anchorId="1E9D6272" wp14:editId="034A68B6">
+                <wp:inline distT="0" distB="0" distL="0" distR="0" wp14:anchorId="1E9D6272" wp14:editId="5AA2DEE5">
                   <wp:extent cx="4960620" cy="2790180"/>
                   <wp:effectExtent l="0" t="0" r="0" b="0"/>
                   <wp:docPr id="1587826838" name="Imagen 5"/>
@@ -44929,15 +44818,7 @@
                 <w:bCs/>
                 <w:lang w:val="es-CO"/>
               </w:rPr>
-              <w:t>Flujo:</w:t>
-            </w:r>
-            <w:r>
-              <w:rPr>
-                <w:b/>
-                <w:bCs/>
-                <w:lang w:val="es-CO"/>
-              </w:rPr>
-              <w:t xml:space="preserve"> CA, DE, GAABD.</w:t>
+              <w:t>Flujo: CA, DE, GAABD.</w:t>
             </w:r>
           </w:p>
         </w:tc>
@@ -44967,13 +44848,7 @@
               <w:rPr>
                 <w:rFonts w:eastAsia="Book Antiqua"/>
               </w:rPr>
-              <w:t xml:space="preserve"> </w:t>
-            </w:r>
-            <w:r>
-              <w:rPr>
-                <w:rFonts w:eastAsia="Book Antiqua"/>
-              </w:rPr>
-              <w:t>completa una actividad.</w:t>
+              <w:t xml:space="preserve"> completa una actividad.</w:t>
             </w:r>
           </w:p>
         </w:tc>
@@ -45018,14 +44893,7 @@
                 <w:rFonts w:eastAsia="Book Antiqua"/>
                 <w:color w:val="000000" w:themeColor="text1"/>
               </w:rPr>
-              <w:t xml:space="preserve"> </w:t>
-            </w:r>
-            <w:r>
-              <w:rPr>
-                <w:rFonts w:eastAsia="Book Antiqua"/>
-                <w:color w:val="000000" w:themeColor="text1"/>
-              </w:rPr>
-              <w:t>detecta el evento.</w:t>
+              <w:t xml:space="preserve"> detecta el evento.</w:t>
             </w:r>
           </w:p>
         </w:tc>
@@ -45070,14 +44938,7 @@
                 <w:rFonts w:eastAsia="Book Antiqua"/>
                 <w:lang w:val="es-CO"/>
               </w:rPr>
-              <w:t xml:space="preserve"> </w:t>
-            </w:r>
-            <w:r>
-              <w:rPr>
-                <w:rFonts w:eastAsia="Book Antiqua"/>
-                <w:lang w:val="es-CO"/>
-              </w:rPr>
-              <w:t>Guarda automáticamente el avance en base de datos.</w:t>
+              <w:t xml:space="preserve"> Guarda automáticamente el avance en base de datos.</w:t>
             </w:r>
           </w:p>
         </w:tc>
@@ -47171,7 +47032,7 @@
                 <w:lang w:val="es-CO"/>
               </w:rPr>
               <w:drawing>
-                <wp:inline distT="0" distB="0" distL="0" distR="0" wp14:anchorId="2D956B7E" wp14:editId="589FC87C">
+                <wp:inline distT="0" distB="0" distL="0" distR="0" wp14:anchorId="2D956B7E" wp14:editId="2B0ADBE6">
                   <wp:extent cx="5026116" cy="2827020"/>
                   <wp:effectExtent l="0" t="0" r="3175" b="0"/>
                   <wp:docPr id="19698008" name="Imagen 6"/>
@@ -47382,15 +47243,7 @@
                 <w:bCs/>
                 <w:lang w:val="es-CO"/>
               </w:rPr>
-              <w:t>Flujo:</w:t>
-            </w:r>
-            <w:r>
-              <w:rPr>
-                <w:b/>
-                <w:bCs/>
-                <w:lang w:val="es-CO"/>
-              </w:rPr>
-              <w:t xml:space="preserve"> ATP, CBD, MPGA.</w:t>
+              <w:t>Flujo: ATP, CBD, MPGA.</w:t>
             </w:r>
           </w:p>
         </w:tc>
@@ -47421,14 +47274,7 @@
                 <w:rFonts w:eastAsia="Book Antiqua"/>
                 <w:lang w:val="es-CO"/>
               </w:rPr>
-              <w:t xml:space="preserve"> </w:t>
-            </w:r>
-            <w:r>
-              <w:rPr>
-                <w:rFonts w:eastAsia="Book Antiqua"/>
-                <w:lang w:val="es-CO"/>
-              </w:rPr>
-              <w:t>accede al tablero de progreso.</w:t>
+              <w:t xml:space="preserve"> accede al tablero de progreso.</w:t>
             </w:r>
           </w:p>
         </w:tc>
@@ -47474,15 +47320,7 @@
                 <w:color w:val="000000" w:themeColor="text1"/>
                 <w:lang w:val="es-CO"/>
               </w:rPr>
-              <w:t xml:space="preserve"> </w:t>
-            </w:r>
-            <w:r>
-              <w:rPr>
-                <w:rFonts w:eastAsia="Book Antiqua"/>
-                <w:color w:val="000000" w:themeColor="text1"/>
-                <w:lang w:val="es-CO"/>
-              </w:rPr>
-              <w:t>consulta la base de datos.</w:t>
+              <w:t xml:space="preserve"> consulta la base de datos.</w:t>
             </w:r>
           </w:p>
         </w:tc>
@@ -47527,14 +47365,7 @@
                 <w:rFonts w:eastAsia="Book Antiqua"/>
                 <w:lang w:val="es-CO"/>
               </w:rPr>
-              <w:t xml:space="preserve"> </w:t>
-            </w:r>
-            <w:r>
-              <w:rPr>
-                <w:rFonts w:eastAsia="Book Antiqua"/>
-                <w:lang w:val="es-CO"/>
-              </w:rPr>
-              <w:t>Muestra porcentaje y gráficos de avance.</w:t>
+              <w:t xml:space="preserve"> Muestra porcentaje y gráficos de avance.</w:t>
             </w:r>
           </w:p>
         </w:tc>
@@ -49630,7 +49461,7 @@
                 <w:lang w:val="es-CO"/>
               </w:rPr>
               <w:drawing>
-                <wp:inline distT="0" distB="0" distL="0" distR="0" wp14:anchorId="4ACDC5F1" wp14:editId="04DB2A00">
+                <wp:inline distT="0" distB="0" distL="0" distR="0" wp14:anchorId="4ACDC5F1" wp14:editId="7BA2AE6F">
                   <wp:extent cx="5219700" cy="2935905"/>
                   <wp:effectExtent l="0" t="0" r="0" b="0"/>
                   <wp:docPr id="322217833" name="Imagen 7"/>
@@ -49842,15 +49673,7 @@
                 <w:bCs/>
                 <w:lang w:val="es-CO"/>
               </w:rPr>
-              <w:t>Flujo:</w:t>
-            </w:r>
-            <w:r>
-              <w:rPr>
-                <w:b/>
-                <w:bCs/>
-                <w:lang w:val="es-CO"/>
-              </w:rPr>
-              <w:t xml:space="preserve"> PVP, CD, GIISO.</w:t>
+              <w:t>Flujo: PVP, CD, GIISO.</w:t>
             </w:r>
           </w:p>
         </w:tc>
@@ -49880,13 +49703,7 @@
               <w:rPr>
                 <w:rFonts w:eastAsia="Book Antiqua"/>
               </w:rPr>
-              <w:t xml:space="preserve"> </w:t>
-            </w:r>
-            <w:r>
-              <w:rPr>
-                <w:rFonts w:eastAsia="Book Antiqua"/>
-              </w:rPr>
-              <w:t>pulsa “Vista previa”.</w:t>
+              <w:t xml:space="preserve"> pulsa “Vista previa”.</w:t>
             </w:r>
           </w:p>
         </w:tc>
@@ -49931,14 +49748,7 @@
                 <w:rFonts w:eastAsia="Book Antiqua"/>
                 <w:color w:val="000000" w:themeColor="text1"/>
               </w:rPr>
-              <w:t xml:space="preserve"> </w:t>
-            </w:r>
-            <w:r>
-              <w:rPr>
-                <w:rFonts w:eastAsia="Book Antiqua"/>
-                <w:color w:val="000000" w:themeColor="text1"/>
-              </w:rPr>
-              <w:t>compila los datos.</w:t>
+              <w:t xml:space="preserve"> compila los datos.</w:t>
             </w:r>
           </w:p>
         </w:tc>
@@ -49983,14 +49793,7 @@
                 <w:rFonts w:eastAsia="Book Antiqua"/>
                 <w:lang w:val="es-CO"/>
               </w:rPr>
-              <w:t xml:space="preserve"> </w:t>
-            </w:r>
-            <w:r>
-              <w:rPr>
-                <w:rFonts w:eastAsia="Book Antiqua"/>
-                <w:lang w:val="es-CO"/>
-              </w:rPr>
-              <w:t>genera una interfaz interactiva simulando el OVA.</w:t>
+              <w:t xml:space="preserve"> genera una interfaz interactiva simulando el OVA.</w:t>
             </w:r>
           </w:p>
         </w:tc>
@@ -52086,7 +51889,7 @@
                 <w:lang w:val="es-CO"/>
               </w:rPr>
               <w:drawing>
-                <wp:inline distT="0" distB="0" distL="0" distR="0" wp14:anchorId="724C4980" wp14:editId="66E6EA29">
+                <wp:inline distT="0" distB="0" distL="0" distR="0" wp14:anchorId="724C4980" wp14:editId="64A07B2F">
                   <wp:extent cx="4945380" cy="2781609"/>
                   <wp:effectExtent l="0" t="0" r="7620" b="0"/>
                   <wp:docPr id="750242779" name="Imagen 8"/>
@@ -52297,15 +52100,7 @@
                 <w:bCs/>
                 <w:lang w:val="es-CO"/>
               </w:rPr>
-              <w:t>Flujo:</w:t>
-            </w:r>
-            <w:r>
-              <w:rPr>
-                <w:b/>
-                <w:bCs/>
-                <w:lang w:val="es-CO"/>
-              </w:rPr>
-              <w:t xml:space="preserve"> PR, PC, C, BTRU, MME</w:t>
+              <w:t>Flujo: PR, PC, C, BTRU, MME</w:t>
             </w:r>
           </w:p>
         </w:tc>
@@ -52335,13 +52130,7 @@
               <w:rPr>
                 <w:rFonts w:eastAsia="Book Antiqua"/>
               </w:rPr>
-              <w:t xml:space="preserve"> </w:t>
-            </w:r>
-            <w:r>
-              <w:rPr>
-                <w:rFonts w:eastAsia="Book Antiqua"/>
-              </w:rPr>
-              <w:t>pulsa “Reiniciar”.</w:t>
+              <w:t xml:space="preserve"> pulsa “Reiniciar”.</w:t>
             </w:r>
           </w:p>
         </w:tc>
@@ -52386,14 +52175,7 @@
                 <w:rFonts w:eastAsia="Book Antiqua"/>
                 <w:color w:val="000000" w:themeColor="text1"/>
               </w:rPr>
-              <w:t xml:space="preserve"> </w:t>
-            </w:r>
-            <w:r>
-              <w:rPr>
-                <w:rFonts w:eastAsia="Book Antiqua"/>
-                <w:color w:val="000000" w:themeColor="text1"/>
-              </w:rPr>
-              <w:t>pide confirmación.</w:t>
+              <w:t xml:space="preserve"> pide confirmación.</w:t>
             </w:r>
           </w:p>
         </w:tc>
@@ -52437,13 +52219,7 @@
               <w:rPr>
                 <w:rFonts w:eastAsia="Book Antiqua"/>
               </w:rPr>
-              <w:t xml:space="preserve"> </w:t>
-            </w:r>
-            <w:r>
-              <w:rPr>
-                <w:rFonts w:eastAsia="Book Antiqua"/>
-              </w:rPr>
-              <w:t>confirma</w:t>
+              <w:t xml:space="preserve"> confirma</w:t>
             </w:r>
           </w:p>
         </w:tc>
@@ -52488,14 +52264,7 @@
                 <w:rFonts w:eastAsia="Book Antiqua"/>
                 <w:lang w:val="es-CO"/>
               </w:rPr>
-              <w:t xml:space="preserve"> </w:t>
-            </w:r>
-            <w:r>
-              <w:rPr>
-                <w:rFonts w:eastAsia="Book Antiqua"/>
-                <w:lang w:val="es-CO"/>
-              </w:rPr>
-              <w:t>borra todos los registros del usuario.</w:t>
+              <w:t xml:space="preserve"> borra todos los registros del usuario.</w:t>
             </w:r>
           </w:p>
         </w:tc>
@@ -52540,14 +52309,7 @@
                 <w:rFonts w:eastAsia="Book Antiqua"/>
                 <w:lang w:val="es-CO"/>
               </w:rPr>
-              <w:t xml:space="preserve"> </w:t>
-            </w:r>
-            <w:r>
-              <w:rPr>
-                <w:rFonts w:eastAsia="Book Antiqua"/>
-                <w:lang w:val="es-CO"/>
-              </w:rPr>
-              <w:t>Muestra mensaje de éxito.</w:t>
+              <w:t xml:space="preserve"> Muestra mensaje de éxito.</w:t>
             </w:r>
           </w:p>
         </w:tc>
@@ -58900,6 +58662,7 @@
   <w:style w:type="character" w:default="1" w:styleId="Fuentedeprrafopredeter">
     <w:name w:val="Default Paragraph Font"/>
     <w:uiPriority w:val="1"/>
+    <w:semiHidden/>
     <w:unhideWhenUsed/>
   </w:style>
   <w:style w:type="table" w:default="1" w:styleId="Tablanormal">
@@ -60028,28 +59791,28 @@
 </file>
 
 <file path=customXml/item1.xml><?xml version="1.0" encoding="utf-8"?>
+<b:Sources xmlns:b="http://schemas.openxmlformats.org/officeDocument/2006/bibliography" xmlns="http://schemas.openxmlformats.org/officeDocument/2006/bibliography" SelectedStyle="\APASeventhEdition.xsl" StyleName="APA" Version="7"/>
+</file>
+
+<file path=customXml/item2.xml><?xml version="1.0" encoding="utf-8"?>
 <go:gDocsCustomXmlDataStorage xmlns:go="http://customooxmlschemas.google.com/" xmlns:r="http://schemas.openxmlformats.org/officeDocument/2006/relationships" uri="GoogleDocsCustomDataVersion2">
   <go:docsCustomData xmlns:go="http://customooxmlschemas.google.com/" roundtripDataSignature="AMtx7mgYMfPp/PmTglsScrquosufjLD0TQ==">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</go:docsCustomData>
 </go:gDocsCustomXmlDataStorage>
 </file>
 
-<file path=customXml/item2.xml><?xml version="1.0" encoding="utf-8"?>
-<b:Sources xmlns:b="http://schemas.openxmlformats.org/officeDocument/2006/bibliography" xmlns="http://schemas.openxmlformats.org/officeDocument/2006/bibliography" SelectedStyle="\APASeventhEdition.xsl" StyleName="APA" Version="7"/>
+<file path=customXml/itemProps1.xml><?xml version="1.0" encoding="utf-8"?>
+<ds:datastoreItem xmlns:ds="http://schemas.openxmlformats.org/officeDocument/2006/customXml" ds:itemID="{AA4C908B-59B1-4759-BFE1-C19F738E7388}">
+  <ds:schemaRefs>
+    <ds:schemaRef ds:uri="http://schemas.openxmlformats.org/officeDocument/2006/bibliography"/>
+  </ds:schemaRefs>
+</ds:datastoreItem>
 </file>
 
-<file path=customXml/itemProps1.xml><?xml version="1.0" encoding="utf-8"?>
+<file path=customXml/itemProps2.xml><?xml version="1.0" encoding="utf-8"?>
 <ds:datastoreItem xmlns:ds="http://schemas.openxmlformats.org/officeDocument/2006/customXml" ds:itemID="{11111111-1234-1234-1234-123412341234}">
   <ds:schemaRefs>
     <ds:schemaRef ds:uri="http://customooxmlschemas.google.com/"/>
     <ds:schemaRef ds:uri="http://schemas.openxmlformats.org/officeDocument/2006/relationships"/>
   </ds:schemaRefs>
 </ds:datastoreItem>
-</file>
-
-<file path=customXml/itemProps2.xml><?xml version="1.0" encoding="utf-8"?>
-<ds:datastoreItem xmlns:ds="http://schemas.openxmlformats.org/officeDocument/2006/customXml" ds:itemID="{AA4C908B-59B1-4759-BFE1-C19F738E7388}">
-  <ds:schemaRefs>
-    <ds:schemaRef ds:uri="http://schemas.openxmlformats.org/officeDocument/2006/bibliography"/>
-  </ds:schemaRefs>
-</ds:datastoreItem>
 </file>
</xml_diff>